<commit_message>
updated lecture topics document
</commit_message>
<xml_diff>
--- a/Themen in der Vorlesung.docx
+++ b/Themen in der Vorlesung.docx
@@ -17,8 +17,6 @@
       <w:r>
         <w:t>Programmieren 2 – Kenny Pflug, Sommersemester 2015, OTH Regensburg</w:t>
       </w:r>
-      <w:bookmarkStart w:id="0" w:name="_GoBack"/>
-      <w:bookmarkEnd w:id="0"/>
     </w:p>
     <w:p/>
     <w:tbl>
@@ -511,6 +509,28 @@
             <w:r>
               <w:t xml:space="preserve">, </w:t>
             </w:r>
+          </w:p>
+        </w:tc>
+      </w:tr>
+      <w:tr>
+        <w:trPr>
+          <w:cnfStyle w:val="000000100000" w:firstRow="0" w:lastRow="0" w:firstColumn="0" w:lastColumn="0" w:oddVBand="0" w:evenVBand="0" w:oddHBand="1" w:evenHBand="0" w:firstRowFirstColumn="0" w:firstRowLastColumn="0" w:lastRowFirstColumn="0" w:lastRowLastColumn="0"/>
+        </w:trPr>
+        <w:tc>
+          <w:tcPr>
+            <w:tcW w:w="988" w:type="dxa"/>
+          </w:tcPr>
+          <w:p>
+            <w:r>
+              <w:t>28.04.</w:t>
+            </w:r>
+          </w:p>
+        </w:tc>
+        <w:tc>
+          <w:tcPr>
+            <w:tcW w:w="8074" w:type="dxa"/>
+          </w:tcPr>
+          <w:p>
             <w:proofErr w:type="spellStart"/>
             <w:r>
               <w:t>IEquatable</w:t>
@@ -519,6 +539,51 @@
             <w:r>
               <w:t>&lt;T&gt;</w:t>
             </w:r>
+            <w:r>
+              <w:t xml:space="preserve">, </w:t>
+            </w:r>
+            <w:proofErr w:type="spellStart"/>
+            <w:r>
+              <w:t>Operatorenüberladung</w:t>
+            </w:r>
+            <w:proofErr w:type="spellEnd"/>
+            <w:r>
+              <w:t xml:space="preserve">, Enumerationen, </w:t>
+            </w:r>
+            <w:proofErr w:type="spellStart"/>
+            <w:r>
+              <w:t>Enum</w:t>
+            </w:r>
+            <w:proofErr w:type="spellEnd"/>
+          </w:p>
+        </w:tc>
+      </w:tr>
+      <w:tr>
+        <w:tc>
+          <w:tcPr>
+            <w:tcW w:w="988" w:type="dxa"/>
+          </w:tcPr>
+          <w:p>
+            <w:r>
+              <w:t>30.04.</w:t>
+            </w:r>
+          </w:p>
+        </w:tc>
+        <w:tc>
+          <w:tcPr>
+            <w:tcW w:w="8074" w:type="dxa"/>
+          </w:tcPr>
+          <w:p>
+            <w:proofErr w:type="spellStart"/>
+            <w:r>
+              <w:t>Delegates</w:t>
+            </w:r>
+            <w:proofErr w:type="spellEnd"/>
+            <w:r>
+              <w:t>, Hollywood-Prinzip (Inversion Of Control), Events, Strukturen</w:t>
+            </w:r>
+            <w:bookmarkStart w:id="0" w:name="_GoBack"/>
+            <w:bookmarkEnd w:id="0"/>
           </w:p>
         </w:tc>
       </w:tr>

</xml_diff>